<commit_message>
Added documentation to the mediaApp class and moved the call to isExist inside the add/delete functions.
</commit_message>
<xml_diff>
--- a/Ex2/word_file.docx
+++ b/Ex2/word_file.docx
@@ -1,6 +1,6 @@
 
 <file path=word/document.xml><?xml version="1.0" encoding="utf-8"?>
-<w:document xmlns:wpc="http://schemas.microsoft.com/office/word/2010/wordprocessingCanvas" xmlns:cx="http://schemas.microsoft.com/office/drawing/2014/chartex" xmlns:cx1="http://schemas.microsoft.com/office/drawing/2015/9/8/chartex" xmlns:cx2="http://schemas.microsoft.com/office/drawing/2015/10/21/chartex" xmlns:cx3="http://schemas.microsoft.com/office/drawing/2016/5/9/chartex" xmlns:cx4="http://schemas.microsoft.com/office/drawing/2016/5/10/chartex" xmlns:cx5="http://schemas.microsoft.com/office/drawing/2016/5/11/chartex" xmlns:cx6="http://schemas.microsoft.com/office/drawing/2016/5/12/chartex" xmlns:cx7="http://schemas.microsoft.com/office/drawing/2016/5/13/chartex" xmlns:cx8="http://schemas.microsoft.com/office/drawing/2016/5/14/chartex" xmlns:mc="http://schemas.openxmlformats.org/markup-compatibility/2006" xmlns:aink="http://schemas.microsoft.com/office/drawing/2016/ink" xmlns:am3d="http://schemas.microsoft.com/office/drawing/2017/model3d" xmlns:o="urn:schemas-microsoft-com:office:office" xmlns:oel="http://schemas.microsoft.com/office/2019/extlst" xmlns:r="http://schemas.openxmlformats.org/officeDocument/2006/relationships" xmlns:m="http://schemas.openxmlformats.org/officeDocument/2006/math" xmlns:v="urn:schemas-microsoft-com:vml" xmlns:wp14="http://schemas.microsoft.com/office/word/2010/wordprocessingDrawing" xmlns:wp="http://schemas.openxmlformats.org/drawingml/2006/wordprocessingDrawing" xmlns:w10="urn:schemas-microsoft-com:office:word" xmlns:w="http://schemas.openxmlformats.org/wordprocessingml/2006/main" xmlns:w14="http://schemas.microsoft.com/office/word/2010/wordml" xmlns:w15="http://schemas.microsoft.com/office/word/2012/wordml" xmlns:w16cex="http://schemas.microsoft.com/office/word/2018/wordml/cex" xmlns:w16cid="http://schemas.microsoft.com/office/word/2016/wordml/cid" xmlns:w16="http://schemas.microsoft.com/office/word/2018/wordml" xmlns:w16du="http://schemas.microsoft.com/office/word/2023/wordml/word16du" xmlns:w16sdtdh="http://schemas.microsoft.com/office/word/2020/wordml/sdtdatahash" xmlns:w16se="http://schemas.microsoft.com/office/word/2015/wordml/symex" xmlns:wpg="http://schemas.microsoft.com/office/word/2010/wordprocessingGroup" xmlns:wpi="http://schemas.microsoft.com/office/word/2010/wordprocessingInk" xmlns:wne="http://schemas.microsoft.com/office/word/2006/wordml" xmlns:wps="http://schemas.microsoft.com/office/word/2010/wordprocessingShape" mc:Ignorable="w14 w15 w16se w16cid w16 w16cex w16sdtdh wp14">
+<w:document xmlns:wpc="http://schemas.microsoft.com/office/word/2010/wordprocessingCanvas" xmlns:cx="http://schemas.microsoft.com/office/drawing/2014/chartex" xmlns:cx1="http://schemas.microsoft.com/office/drawing/2015/9/8/chartex" xmlns:cx2="http://schemas.microsoft.com/office/drawing/2015/10/21/chartex" xmlns:cx3="http://schemas.microsoft.com/office/drawing/2016/5/9/chartex" xmlns:cx4="http://schemas.microsoft.com/office/drawing/2016/5/10/chartex" xmlns:cx5="http://schemas.microsoft.com/office/drawing/2016/5/11/chartex" xmlns:cx6="http://schemas.microsoft.com/office/drawing/2016/5/12/chartex" xmlns:cx7="http://schemas.microsoft.com/office/drawing/2016/5/13/chartex" xmlns:cx8="http://schemas.microsoft.com/office/drawing/2016/5/14/chartex" xmlns:mc="http://schemas.openxmlformats.org/markup-compatibility/2006" xmlns:aink="http://schemas.microsoft.com/office/drawing/2016/ink" xmlns:am3d="http://schemas.microsoft.com/office/drawing/2017/model3d" xmlns:o="urn:schemas-microsoft-com:office:office" xmlns:oel="http://schemas.microsoft.com/office/2019/extlst" xmlns:r="http://schemas.openxmlformats.org/officeDocument/2006/relationships" xmlns:m="http://schemas.openxmlformats.org/officeDocument/2006/math" xmlns:v="urn:schemas-microsoft-com:vml" xmlns:wp14="http://schemas.microsoft.com/office/word/2010/wordprocessingDrawing" xmlns:wp="http://schemas.openxmlformats.org/drawingml/2006/wordprocessingDrawing" xmlns:w10="urn:schemas-microsoft-com:office:word" xmlns:w="http://schemas.openxmlformats.org/wordprocessingml/2006/main" xmlns:w14="http://schemas.microsoft.com/office/word/2010/wordml" xmlns:w15="http://schemas.microsoft.com/office/word/2012/wordml" xmlns:w16cex="http://schemas.microsoft.com/office/word/2018/wordml/cex" xmlns:w16cid="http://schemas.microsoft.com/office/word/2016/wordml/cid" xmlns:w16="http://schemas.microsoft.com/office/word/2018/wordml" xmlns:w16sdtdh="http://schemas.microsoft.com/office/word/2020/wordml/sdtdatahash" xmlns:w16se="http://schemas.microsoft.com/office/word/2015/wordml/symex" xmlns:wpg="http://schemas.microsoft.com/office/word/2010/wordprocessingGroup" xmlns:wpi="http://schemas.microsoft.com/office/word/2010/wordprocessingInk" xmlns:wne="http://schemas.microsoft.com/office/word/2006/wordml" xmlns:wps="http://schemas.microsoft.com/office/word/2010/wordprocessingShape" mc:Ignorable="w14 w15 w16se w16cid w16 w16cex w16sdtdh wp14">
   <w:body>
     <w:p>
       <w:pPr>
@@ -195,7 +195,27 @@
           <w:szCs w:val="36"/>
           <w:rtl/>
         </w:rPr>
-        <w:t xml:space="preserve">יובל וינטרוב   444444444 </w:t>
+        <w:t xml:space="preserve">יובל וינטרוב   </w:t>
+      </w:r>
+      <w:r>
+        <w:rPr>
+          <w:b/>
+          <w:bCs/>
+          <w:sz w:val="36"/>
+          <w:szCs w:val="36"/>
+        </w:rPr>
+        <w:t>313471518</w:t>
+      </w:r>
+      <w:r>
+        <w:rPr>
+          <w:rFonts w:hint="cs"/>
+          <w:b/>
+          <w:bCs/>
+          <w:sz w:val="36"/>
+          <w:szCs w:val="36"/>
+          <w:rtl/>
+        </w:rPr>
+        <w:t xml:space="preserve"> </w:t>
       </w:r>
       <w:r>
         <w:rPr>

</xml_diff>

<commit_message>
Add my ID to word file.
Signed-off-by: Noam Rahat <noamrht@gmail.com>
</commit_message>
<xml_diff>
--- a/Ex2/word_file.docx
+++ b/Ex2/word_file.docx
@@ -1,6 +1,6 @@
 
 <file path=word/document.xml><?xml version="1.0" encoding="utf-8"?>
-<w:document xmlns:wpc="http://schemas.microsoft.com/office/word/2010/wordprocessingCanvas" xmlns:cx="http://schemas.microsoft.com/office/drawing/2014/chartex" xmlns:cx1="http://schemas.microsoft.com/office/drawing/2015/9/8/chartex" xmlns:cx2="http://schemas.microsoft.com/office/drawing/2015/10/21/chartex" xmlns:cx3="http://schemas.microsoft.com/office/drawing/2016/5/9/chartex" xmlns:cx4="http://schemas.microsoft.com/office/drawing/2016/5/10/chartex" xmlns:cx5="http://schemas.microsoft.com/office/drawing/2016/5/11/chartex" xmlns:cx6="http://schemas.microsoft.com/office/drawing/2016/5/12/chartex" xmlns:cx7="http://schemas.microsoft.com/office/drawing/2016/5/13/chartex" xmlns:cx8="http://schemas.microsoft.com/office/drawing/2016/5/14/chartex" xmlns:mc="http://schemas.openxmlformats.org/markup-compatibility/2006" xmlns:aink="http://schemas.microsoft.com/office/drawing/2016/ink" xmlns:am3d="http://schemas.microsoft.com/office/drawing/2017/model3d" xmlns:o="urn:schemas-microsoft-com:office:office" xmlns:oel="http://schemas.microsoft.com/office/2019/extlst" xmlns:r="http://schemas.openxmlformats.org/officeDocument/2006/relationships" xmlns:m="http://schemas.openxmlformats.org/officeDocument/2006/math" xmlns:v="urn:schemas-microsoft-com:vml" xmlns:wp14="http://schemas.microsoft.com/office/word/2010/wordprocessingDrawing" xmlns:wp="http://schemas.openxmlformats.org/drawingml/2006/wordprocessingDrawing" xmlns:w10="urn:schemas-microsoft-com:office:word" xmlns:w="http://schemas.openxmlformats.org/wordprocessingml/2006/main" xmlns:w14="http://schemas.microsoft.com/office/word/2010/wordml" xmlns:w15="http://schemas.microsoft.com/office/word/2012/wordml" xmlns:w16cex="http://schemas.microsoft.com/office/word/2018/wordml/cex" xmlns:w16cid="http://schemas.microsoft.com/office/word/2016/wordml/cid" xmlns:w16="http://schemas.microsoft.com/office/word/2018/wordml" xmlns:w16sdtdh="http://schemas.microsoft.com/office/word/2020/wordml/sdtdatahash" xmlns:w16se="http://schemas.microsoft.com/office/word/2015/wordml/symex" xmlns:wpg="http://schemas.microsoft.com/office/word/2010/wordprocessingGroup" xmlns:wpi="http://schemas.microsoft.com/office/word/2010/wordprocessingInk" xmlns:wne="http://schemas.microsoft.com/office/word/2006/wordml" xmlns:wps="http://schemas.microsoft.com/office/word/2010/wordprocessingShape" mc:Ignorable="w14 w15 w16se w16cid w16 w16cex w16sdtdh wp14">
+<w:document xmlns:wpc="http://schemas.microsoft.com/office/word/2010/wordprocessingCanvas" xmlns:cx="http://schemas.microsoft.com/office/drawing/2014/chartex" xmlns:cx1="http://schemas.microsoft.com/office/drawing/2015/9/8/chartex" xmlns:cx2="http://schemas.microsoft.com/office/drawing/2015/10/21/chartex" xmlns:cx3="http://schemas.microsoft.com/office/drawing/2016/5/9/chartex" xmlns:cx4="http://schemas.microsoft.com/office/drawing/2016/5/10/chartex" xmlns:cx5="http://schemas.microsoft.com/office/drawing/2016/5/11/chartex" xmlns:cx6="http://schemas.microsoft.com/office/drawing/2016/5/12/chartex" xmlns:cx7="http://schemas.microsoft.com/office/drawing/2016/5/13/chartex" xmlns:cx8="http://schemas.microsoft.com/office/drawing/2016/5/14/chartex" xmlns:mc="http://schemas.openxmlformats.org/markup-compatibility/2006" xmlns:aink="http://schemas.microsoft.com/office/drawing/2016/ink" xmlns:am3d="http://schemas.microsoft.com/office/drawing/2017/model3d" xmlns:o="urn:schemas-microsoft-com:office:office" xmlns:oel="http://schemas.microsoft.com/office/2019/extlst" xmlns:r="http://schemas.openxmlformats.org/officeDocument/2006/relationships" xmlns:m="http://schemas.openxmlformats.org/officeDocument/2006/math" xmlns:v="urn:schemas-microsoft-com:vml" xmlns:wp14="http://schemas.microsoft.com/office/word/2010/wordprocessingDrawing" xmlns:wp="http://schemas.openxmlformats.org/drawingml/2006/wordprocessingDrawing" xmlns:w10="urn:schemas-microsoft-com:office:word" xmlns:w="http://schemas.openxmlformats.org/wordprocessingml/2006/main" xmlns:w14="http://schemas.microsoft.com/office/word/2010/wordml" xmlns:w15="http://schemas.microsoft.com/office/word/2012/wordml" xmlns:w16cex="http://schemas.microsoft.com/office/word/2018/wordml/cex" xmlns:w16cid="http://schemas.microsoft.com/office/word/2016/wordml/cid" xmlns:w16="http://schemas.microsoft.com/office/word/2018/wordml" xmlns:w16du="http://schemas.microsoft.com/office/word/2023/wordml/word16du" xmlns:w16sdtdh="http://schemas.microsoft.com/office/word/2020/wordml/sdtdatahash" xmlns:w16se="http://schemas.microsoft.com/office/word/2015/wordml/symex" xmlns:wpg="http://schemas.microsoft.com/office/word/2010/wordprocessingGroup" xmlns:wpi="http://schemas.microsoft.com/office/word/2010/wordprocessingInk" xmlns:wne="http://schemas.microsoft.com/office/word/2006/wordml" xmlns:wps="http://schemas.microsoft.com/office/word/2010/wordprocessingShape" mc:Ignorable="w14 w15 w16se w16cid w16 w16cex w16sdtdh wp14">
   <w:body>
     <w:p>
       <w:pPr>
@@ -236,7 +236,18 @@
           <w:szCs w:val="36"/>
           <w:rtl/>
         </w:rPr>
-        <w:t>נועם רהט       555555555</w:t>
+        <w:t xml:space="preserve">נועם רהט       </w:t>
+      </w:r>
+      <w:r>
+        <w:rPr>
+          <w:rFonts w:hint="cs"/>
+          <w:b/>
+          <w:bCs/>
+          <w:sz w:val="36"/>
+          <w:szCs w:val="36"/>
+          <w:rtl/>
+        </w:rPr>
+        <w:t>205918360</w:t>
       </w:r>
       <w:r>
         <w:rPr>

</xml_diff>

<commit_message>
update word file and cancel calendar main
</commit_message>
<xml_diff>
--- a/Ex2/word_file.docx
+++ b/Ex2/word_file.docx
@@ -167,16 +167,6 @@
       </w:r>
       <w:r>
         <w:rPr>
-          <w:sz w:val="36"/>
-          <w:szCs w:val="36"/>
-          <w:rtl/>
-        </w:rPr>
-        <w:br/>
-      </w:r>
-      <w:r>
-        <w:rPr>
-          <w:b/>
-          <w:bCs/>
           <w:sz w:val="36"/>
           <w:szCs w:val="36"/>
           <w:rtl/>
@@ -312,7 +302,6 @@
           <w:numId w:val="1"/>
         </w:numPr>
         <w:bidi w:val="0"/>
-        <w:jc w:val="both"/>
         <w:rPr>
           <w:sz w:val="28"/>
           <w:szCs w:val="28"/>
@@ -360,7 +349,21 @@
           <w:sz w:val="28"/>
           <w:szCs w:val="28"/>
         </w:rPr>
-        <w:t>define methods for creating, updating, and deleting events in a calendar.</w:t>
+        <w:t>define methods for creating, updating,</w:t>
+      </w:r>
+      <w:r>
+        <w:rPr>
+          <w:sz w:val="28"/>
+          <w:szCs w:val="28"/>
+        </w:rPr>
+        <w:t xml:space="preserve"> </w:t>
+      </w:r>
+      <w:r>
+        <w:rPr>
+          <w:sz w:val="28"/>
+          <w:szCs w:val="28"/>
+        </w:rPr>
+        <w:t>and deleting events in a calendar.</w:t>
       </w:r>
       <w:r>
         <w:rPr>
@@ -373,6 +376,76 @@
     <w:p>
       <w:pPr>
         <w:bidi w:val="0"/>
+        <w:jc w:val="both"/>
+        <w:rPr>
+          <w:sz w:val="28"/>
+          <w:szCs w:val="28"/>
+        </w:rPr>
+      </w:pPr>
+      <w:proofErr w:type="spellStart"/>
+      <w:r>
+        <w:rPr>
+          <w:sz w:val="28"/>
+          <w:szCs w:val="28"/>
+        </w:rPr>
+        <w:t>telephoneNodeComp</w:t>
+      </w:r>
+      <w:proofErr w:type="spellEnd"/>
+      <w:r>
+        <w:rPr>
+          <w:sz w:val="28"/>
+          <w:szCs w:val="28"/>
+        </w:rPr>
+        <w:t xml:space="preserve"> – class imported from </w:t>
+      </w:r>
+      <w:proofErr w:type="gramStart"/>
+      <w:r>
+        <w:rPr>
+          <w:sz w:val="28"/>
+          <w:szCs w:val="28"/>
+        </w:rPr>
+        <w:t>ex1</w:t>
+      </w:r>
+      <w:proofErr w:type="gramEnd"/>
+    </w:p>
+    <w:p>
+      <w:pPr>
+        <w:bidi w:val="0"/>
+        <w:jc w:val="both"/>
+        <w:rPr>
+          <w:sz w:val="28"/>
+          <w:szCs w:val="28"/>
+        </w:rPr>
+      </w:pPr>
+      <w:proofErr w:type="spellStart"/>
+      <w:r>
+        <w:rPr>
+          <w:sz w:val="28"/>
+          <w:szCs w:val="28"/>
+        </w:rPr>
+        <w:t>telephoneNodeCompByNumber</w:t>
+      </w:r>
+      <w:proofErr w:type="spellEnd"/>
+      <w:r>
+        <w:rPr>
+          <w:sz w:val="28"/>
+          <w:szCs w:val="28"/>
+        </w:rPr>
+        <w:t xml:space="preserve"> – class imported from </w:t>
+      </w:r>
+      <w:proofErr w:type="gramStart"/>
+      <w:r>
+        <w:rPr>
+          <w:sz w:val="28"/>
+          <w:szCs w:val="28"/>
+        </w:rPr>
+        <w:t>ex1</w:t>
+      </w:r>
+      <w:proofErr w:type="gramEnd"/>
+    </w:p>
+    <w:p>
+      <w:pPr>
+        <w:bidi w:val="0"/>
         <w:rPr>
           <w:sz w:val="28"/>
           <w:szCs w:val="28"/>
@@ -425,6 +498,7 @@
           <w:sz w:val="28"/>
           <w:szCs w:val="28"/>
         </w:rPr>
+        <w:lastRenderedPageBreak/>
         <w:t xml:space="preserve">Class: </w:t>
       </w:r>
       <w:r>
@@ -446,23 +520,7 @@
           <w:sz w:val="28"/>
           <w:szCs w:val="28"/>
         </w:rPr>
-        <w:t xml:space="preserve">This is </w:t>
-      </w:r>
-      <w:proofErr w:type="gramStart"/>
-      <w:r>
-        <w:rPr>
-          <w:sz w:val="28"/>
-          <w:szCs w:val="28"/>
-        </w:rPr>
-        <w:t>an</w:t>
-      </w:r>
-      <w:proofErr w:type="gramEnd"/>
-      <w:r>
-        <w:rPr>
-          <w:sz w:val="28"/>
-          <w:szCs w:val="28"/>
-        </w:rPr>
-        <w:t xml:space="preserve"> class that</w:t>
+        <w:t>This is a class that</w:t>
       </w:r>
       <w:r>
         <w:rPr>
@@ -497,8 +555,14 @@
           <w:sz w:val="28"/>
           <w:szCs w:val="28"/>
         </w:rPr>
-        <w:lastRenderedPageBreak/>
-        <w:t>creating instance of Event in the function "</w:t>
+        <w:t>create</w:t>
+      </w:r>
+      <w:r>
+        <w:rPr>
+          <w:sz w:val="28"/>
+          <w:szCs w:val="28"/>
+        </w:rPr>
+        <w:t xml:space="preserve"> instance of Event in the function "</w:t>
       </w:r>
       <w:proofErr w:type="spellStart"/>
       <w:r>
@@ -521,7 +585,21 @@
           <w:sz w:val="28"/>
           <w:szCs w:val="28"/>
         </w:rPr>
-        <w:t>serves as the base class for different types of events. It provides common properties and methods for events, such as date, duration, and string representation.</w:t>
+        <w:t>serves as the base class for different types of events. It provides common properties and methods for events, such as date, duration, and string</w:t>
+      </w:r>
+      <w:r>
+        <w:rPr>
+          <w:sz w:val="28"/>
+          <w:szCs w:val="28"/>
+        </w:rPr>
+        <w:t xml:space="preserve"> </w:t>
+      </w:r>
+      <w:r>
+        <w:rPr>
+          <w:sz w:val="28"/>
+          <w:szCs w:val="28"/>
+        </w:rPr>
+        <w:t>representation.</w:t>
       </w:r>
     </w:p>
     <w:p>

</xml_diff>

<commit_message>
added Media class description
</commit_message>
<xml_diff>
--- a/Ex2/word_file.docx
+++ b/Ex2/word_file.docx
@@ -62,6 +62,7 @@
         <w:rPr>
           <w:sz w:val="36"/>
           <w:szCs w:val="36"/>
+          <w:rtl/>
         </w:rPr>
       </w:pPr>
       <w:r>
@@ -120,218 +121,174 @@
         </w:rPr>
         <w:t xml:space="preserve">      313417518</w:t>
       </w:r>
+      <w:r>
+        <w:rPr>
+          <w:sz w:val="36"/>
+          <w:szCs w:val="36"/>
+        </w:rPr>
+        <w:br/>
+      </w:r>
+      <w:r>
+        <w:rPr>
+          <w:sz w:val="36"/>
+          <w:szCs w:val="36"/>
+        </w:rPr>
+        <w:t xml:space="preserve">Noam </w:t>
+      </w:r>
+      <w:proofErr w:type="spellStart"/>
+      <w:r>
+        <w:rPr>
+          <w:sz w:val="36"/>
+          <w:szCs w:val="36"/>
+        </w:rPr>
+        <w:t>Rhat</w:t>
+      </w:r>
+      <w:proofErr w:type="spellEnd"/>
+      <w:r>
+        <w:rPr>
+          <w:sz w:val="36"/>
+          <w:szCs w:val="36"/>
+        </w:rPr>
+        <w:t xml:space="preserve">          205918360</w:t>
+      </w:r>
+      <w:r>
+        <w:rPr>
+          <w:sz w:val="36"/>
+          <w:szCs w:val="36"/>
+        </w:rPr>
+        <w:br/>
+      </w:r>
+      <w:proofErr w:type="spellStart"/>
+      <w:r>
+        <w:rPr>
+          <w:sz w:val="36"/>
+          <w:szCs w:val="36"/>
+        </w:rPr>
+        <w:t>Netanel</w:t>
+      </w:r>
+      <w:proofErr w:type="spellEnd"/>
+      <w:r>
+        <w:rPr>
+          <w:sz w:val="36"/>
+          <w:szCs w:val="36"/>
+        </w:rPr>
+        <w:t xml:space="preserve"> Daniel   209234392</w:t>
+      </w:r>
+      <w:r>
+        <w:rPr>
+          <w:sz w:val="36"/>
+          <w:szCs w:val="36"/>
+        </w:rPr>
+        <w:br/>
+      </w:r>
     </w:p>
     <w:p>
       <w:pPr>
-        <w:bidi w:val="0"/>
-        <w:jc w:val="center"/>
-        <w:rPr>
-          <w:sz w:val="36"/>
-          <w:szCs w:val="36"/>
-          <w:rtl/>
-        </w:rPr>
-      </w:pPr>
-      <w:r>
-        <w:rPr>
-          <w:sz w:val="36"/>
-          <w:szCs w:val="36"/>
-        </w:rPr>
-        <w:t xml:space="preserve">Noam </w:t>
-      </w:r>
-      <w:proofErr w:type="spellStart"/>
-      <w:r>
-        <w:rPr>
-          <w:sz w:val="36"/>
-          <w:szCs w:val="36"/>
-        </w:rPr>
-        <w:t>Rhat</w:t>
-      </w:r>
-      <w:proofErr w:type="spellEnd"/>
-      <w:r>
-        <w:rPr>
-          <w:sz w:val="36"/>
-          <w:szCs w:val="36"/>
-        </w:rPr>
-        <w:t xml:space="preserve">          205918360</w:t>
-      </w:r>
-      <w:r>
-        <w:rPr>
-          <w:sz w:val="36"/>
-          <w:szCs w:val="36"/>
-        </w:rPr>
-        <w:br/>
-      </w:r>
-      <w:proofErr w:type="spellStart"/>
-      <w:r>
-        <w:rPr>
-          <w:sz w:val="36"/>
-          <w:szCs w:val="36"/>
-        </w:rPr>
-        <w:t>Netanel</w:t>
-      </w:r>
-      <w:proofErr w:type="spellEnd"/>
-      <w:r>
-        <w:rPr>
-          <w:sz w:val="36"/>
-          <w:szCs w:val="36"/>
-        </w:rPr>
-        <w:t xml:space="preserve"> Daniel   209234392</w:t>
-      </w:r>
-      <w:r>
-        <w:rPr>
-          <w:sz w:val="36"/>
-          <w:szCs w:val="36"/>
-          <w:rtl/>
-        </w:rPr>
-        <w:br/>
+        <w:jc w:val="right"/>
+        <w:rPr>
+          <w:b/>
+          <w:bCs/>
+          <w:sz w:val="27"/>
+          <w:szCs w:val="27"/>
+        </w:rPr>
+      </w:pPr>
+      <w:r>
+        <w:rPr>
+          <w:sz w:val="27"/>
+          <w:szCs w:val="27"/>
+        </w:rPr>
+        <w:t xml:space="preserve">Class: </w:t>
+      </w:r>
+      <w:proofErr w:type="spellStart"/>
+      <w:r>
+        <w:rPr>
+          <w:sz w:val="27"/>
+          <w:szCs w:val="27"/>
+        </w:rPr>
+        <w:t>TelephoneBook</w:t>
+      </w:r>
+      <w:proofErr w:type="spellEnd"/>
+      <w:r>
+        <w:rPr>
+          <w:sz w:val="27"/>
+          <w:szCs w:val="27"/>
+        </w:rPr>
+        <w:br/>
+        <w:t xml:space="preserve">The </w:t>
+      </w:r>
+      <w:proofErr w:type="spellStart"/>
+      <w:r>
+        <w:rPr>
+          <w:sz w:val="27"/>
+          <w:szCs w:val="27"/>
+        </w:rPr>
+        <w:t>TelephoneBook</w:t>
+      </w:r>
+      <w:proofErr w:type="spellEnd"/>
+      <w:r>
+        <w:rPr>
+          <w:sz w:val="27"/>
+          <w:szCs w:val="27"/>
+        </w:rPr>
+        <w:t xml:space="preserve"> class encapsulates the behavior and data related to the telephone book system, making it a natural choice for a class.</w:t>
       </w:r>
     </w:p>
     <w:p>
       <w:pPr>
-        <w:jc w:val="right"/>
-        <w:rPr>
-          <w:b/>
-          <w:bCs/>
-          <w:sz w:val="36"/>
-          <w:szCs w:val="36"/>
-        </w:rPr>
-      </w:pPr>
+        <w:bidi w:val="0"/>
+        <w:jc w:val="both"/>
+        <w:rPr>
+          <w:sz w:val="27"/>
+          <w:szCs w:val="27"/>
+        </w:rPr>
+      </w:pPr>
+      <w:proofErr w:type="spellStart"/>
+      <w:r>
+        <w:rPr>
+          <w:sz w:val="27"/>
+          <w:szCs w:val="27"/>
+        </w:rPr>
+        <w:t>TelephoneNode</w:t>
+      </w:r>
+      <w:proofErr w:type="spellEnd"/>
+      <w:r>
+        <w:rPr>
+          <w:sz w:val="27"/>
+          <w:szCs w:val="27"/>
+        </w:rPr>
+        <w:t xml:space="preserve"> is chosen as a class because it represents an individual contact, with specific attributes and behavior associated with it. </w:t>
+      </w:r>
     </w:p>
     <w:p>
       <w:pPr>
-        <w:jc w:val="right"/>
-        <w:rPr>
-          <w:b/>
-          <w:bCs/>
-          <w:sz w:val="36"/>
-          <w:szCs w:val="36"/>
-        </w:rPr>
-      </w:pPr>
-    </w:p>
-    <w:p>
-      <w:pPr>
-        <w:jc w:val="right"/>
-        <w:rPr>
-          <w:b/>
-          <w:bCs/>
-          <w:sz w:val="36"/>
-          <w:szCs w:val="36"/>
-        </w:rPr>
-      </w:pPr>
-    </w:p>
-    <w:p>
-      <w:pPr>
-        <w:jc w:val="right"/>
-        <w:rPr>
-          <w:b/>
-          <w:bCs/>
-          <w:sz w:val="36"/>
-          <w:szCs w:val="36"/>
-        </w:rPr>
-      </w:pPr>
-      <w:r>
-        <w:rPr>
-          <w:sz w:val="28"/>
-          <w:szCs w:val="28"/>
-        </w:rPr>
-        <w:t xml:space="preserve">Class: </w:t>
-      </w:r>
-      <w:proofErr w:type="spellStart"/>
-      <w:r>
-        <w:rPr>
-          <w:sz w:val="28"/>
-          <w:szCs w:val="28"/>
-        </w:rPr>
-        <w:t>TelephoneBook</w:t>
-      </w:r>
-      <w:proofErr w:type="spellEnd"/>
-      <w:r>
-        <w:rPr>
-          <w:sz w:val="28"/>
-          <w:szCs w:val="28"/>
-        </w:rPr>
-        <w:br/>
-      </w:r>
-      <w:r>
-        <w:rPr>
-          <w:sz w:val="28"/>
-          <w:szCs w:val="28"/>
-        </w:rPr>
-        <w:t xml:space="preserve">The </w:t>
-      </w:r>
-      <w:proofErr w:type="spellStart"/>
-      <w:r>
-        <w:rPr>
-          <w:sz w:val="28"/>
-          <w:szCs w:val="28"/>
-        </w:rPr>
-        <w:t>TelephoneBook</w:t>
-      </w:r>
-      <w:proofErr w:type="spellEnd"/>
-      <w:r>
-        <w:rPr>
-          <w:sz w:val="28"/>
-          <w:szCs w:val="28"/>
-        </w:rPr>
-        <w:t xml:space="preserve"> class encapsulates the behavior and data related to the telephone book system, making it a natural choice for a class.</w:t>
-      </w:r>
-    </w:p>
-    <w:p>
-      <w:pPr>
         <w:bidi w:val="0"/>
         <w:jc w:val="both"/>
         <w:rPr>
-          <w:sz w:val="28"/>
-          <w:szCs w:val="28"/>
-        </w:rPr>
-      </w:pPr>
-      <w:proofErr w:type="spellStart"/>
-      <w:r>
-        <w:rPr>
-          <w:sz w:val="28"/>
-          <w:szCs w:val="28"/>
-        </w:rPr>
-        <w:t>TelephoneNode</w:t>
-      </w:r>
-      <w:proofErr w:type="spellEnd"/>
-      <w:r>
-        <w:rPr>
-          <w:sz w:val="28"/>
-          <w:szCs w:val="28"/>
-        </w:rPr>
-        <w:t xml:space="preserve"> is chosen as a class because it represents an individual contact, with specific attributes and behavior associated with it. </w:t>
-      </w:r>
-    </w:p>
-    <w:p>
-      <w:pPr>
-        <w:bidi w:val="0"/>
-        <w:jc w:val="both"/>
-        <w:rPr>
-          <w:sz w:val="28"/>
-          <w:szCs w:val="28"/>
-        </w:rPr>
-      </w:pPr>
-      <w:proofErr w:type="spellStart"/>
-      <w:r>
-        <w:rPr>
-          <w:sz w:val="28"/>
-          <w:szCs w:val="28"/>
+          <w:sz w:val="27"/>
+          <w:szCs w:val="27"/>
+        </w:rPr>
+      </w:pPr>
+      <w:proofErr w:type="spellStart"/>
+      <w:r>
+        <w:rPr>
+          <w:sz w:val="27"/>
+          <w:szCs w:val="27"/>
         </w:rPr>
         <w:t>telephoneNodeComp</w:t>
       </w:r>
       <w:proofErr w:type="spellEnd"/>
       <w:r>
         <w:rPr>
-          <w:sz w:val="28"/>
-          <w:szCs w:val="28"/>
+          <w:sz w:val="27"/>
+          <w:szCs w:val="27"/>
         </w:rPr>
         <w:t xml:space="preserve"> – class imported from </w:t>
       </w:r>
       <w:proofErr w:type="gramStart"/>
       <w:r>
         <w:rPr>
-          <w:sz w:val="28"/>
-          <w:szCs w:val="28"/>
+          <w:sz w:val="27"/>
+          <w:szCs w:val="27"/>
         </w:rPr>
         <w:t>ex1</w:t>
       </w:r>
@@ -342,31 +299,31 @@
         <w:bidi w:val="0"/>
         <w:jc w:val="both"/>
         <w:rPr>
-          <w:sz w:val="28"/>
-          <w:szCs w:val="28"/>
-        </w:rPr>
-      </w:pPr>
-      <w:proofErr w:type="spellStart"/>
-      <w:r>
-        <w:rPr>
-          <w:sz w:val="28"/>
-          <w:szCs w:val="28"/>
+          <w:sz w:val="27"/>
+          <w:szCs w:val="27"/>
+        </w:rPr>
+      </w:pPr>
+      <w:proofErr w:type="spellStart"/>
+      <w:r>
+        <w:rPr>
+          <w:sz w:val="27"/>
+          <w:szCs w:val="27"/>
         </w:rPr>
         <w:t>telephoneNodeCompByNumber</w:t>
       </w:r>
       <w:proofErr w:type="spellEnd"/>
       <w:r>
         <w:rPr>
-          <w:sz w:val="28"/>
-          <w:szCs w:val="28"/>
+          <w:sz w:val="27"/>
+          <w:szCs w:val="27"/>
         </w:rPr>
         <w:t xml:space="preserve"> – class imported from </w:t>
       </w:r>
       <w:proofErr w:type="gramStart"/>
       <w:r>
         <w:rPr>
-          <w:sz w:val="28"/>
-          <w:szCs w:val="28"/>
+          <w:sz w:val="27"/>
+          <w:szCs w:val="27"/>
         </w:rPr>
         <w:t>ex1</w:t>
       </w:r>
@@ -376,164 +333,102 @@
       <w:pPr>
         <w:bidi w:val="0"/>
         <w:rPr>
-          <w:sz w:val="28"/>
-          <w:szCs w:val="28"/>
-        </w:rPr>
-      </w:pPr>
-      <w:r>
-        <w:rPr>
-          <w:sz w:val="28"/>
-          <w:szCs w:val="28"/>
-        </w:rPr>
-        <w:br/>
-      </w:r>
-      <w:r>
-        <w:rPr>
-          <w:sz w:val="28"/>
-          <w:szCs w:val="28"/>
-        </w:rPr>
-        <w:t>Class</w:t>
-      </w:r>
-      <w:r>
-        <w:rPr>
-          <w:sz w:val="28"/>
-          <w:szCs w:val="28"/>
-        </w:rPr>
-        <w:t>: Calendar</w:t>
-      </w:r>
-      <w:r>
-        <w:rPr>
-          <w:sz w:val="28"/>
-          <w:szCs w:val="28"/>
-        </w:rPr>
-        <w:br/>
-      </w:r>
-      <w:r>
-        <w:rPr>
-          <w:sz w:val="28"/>
-          <w:szCs w:val="28"/>
-        </w:rPr>
+          <w:sz w:val="27"/>
+          <w:szCs w:val="27"/>
+        </w:rPr>
+      </w:pPr>
+      <w:r>
+        <w:rPr>
+          <w:sz w:val="27"/>
+          <w:szCs w:val="27"/>
+        </w:rPr>
+        <w:br/>
+      </w:r>
+      <w:r>
+        <w:rPr>
+          <w:sz w:val="27"/>
+          <w:szCs w:val="27"/>
+        </w:rPr>
+        <w:t>Class: Calendar</w:t>
+      </w:r>
+      <w:r>
+        <w:rPr>
+          <w:sz w:val="27"/>
+          <w:szCs w:val="27"/>
+        </w:rPr>
+        <w:br/>
         <w:t>The Calendar class is chosen as a class because it represents the main entity in the calendar system. It encapsulates the functionality and data related to the calendar, such as storing events, managing event operations, and handling user interactions.</w:t>
       </w:r>
       <w:r>
         <w:rPr>
-          <w:sz w:val="28"/>
-          <w:szCs w:val="28"/>
-        </w:rPr>
-        <w:br/>
-      </w:r>
-      <w:r>
-        <w:rPr>
-          <w:sz w:val="28"/>
-          <w:szCs w:val="28"/>
-        </w:rPr>
-        <w:br/>
-      </w:r>
-      <w:r>
-        <w:rPr>
-          <w:sz w:val="28"/>
-          <w:szCs w:val="28"/>
-        </w:rPr>
-        <w:lastRenderedPageBreak/>
-        <w:t xml:space="preserve">Class: </w:t>
-      </w:r>
-      <w:r>
-        <w:rPr>
-          <w:sz w:val="28"/>
-          <w:szCs w:val="28"/>
-        </w:rPr>
-        <w:t>Event</w:t>
-      </w:r>
-      <w:r>
-        <w:rPr>
-          <w:sz w:val="28"/>
-          <w:szCs w:val="28"/>
-        </w:rPr>
-        <w:br/>
-      </w:r>
-      <w:r>
-        <w:rPr>
-          <w:sz w:val="28"/>
-          <w:szCs w:val="28"/>
-        </w:rPr>
-        <w:t>This is a class that</w:t>
-      </w:r>
-      <w:r>
-        <w:rPr>
-          <w:sz w:val="28"/>
-          <w:szCs w:val="28"/>
-        </w:rPr>
-        <w:t xml:space="preserve"> can be </w:t>
-      </w:r>
-      <w:r>
-        <w:rPr>
-          <w:sz w:val="28"/>
-          <w:szCs w:val="28"/>
-        </w:rPr>
-        <w:t>abstract</w:t>
-      </w:r>
-      <w:r>
-        <w:rPr>
-          <w:sz w:val="28"/>
-          <w:szCs w:val="28"/>
-        </w:rPr>
-        <w:t>, but we decided not, because we</w:t>
-      </w:r>
-      <w:r>
-        <w:rPr>
-          <w:sz w:val="28"/>
-          <w:szCs w:val="28"/>
+          <w:sz w:val="27"/>
+          <w:szCs w:val="27"/>
+        </w:rPr>
+        <w:br/>
+      </w:r>
+      <w:r>
+        <w:rPr>
+          <w:sz w:val="27"/>
+          <w:szCs w:val="27"/>
+        </w:rPr>
+        <w:br/>
+      </w:r>
+      <w:r>
+        <w:rPr>
+          <w:sz w:val="27"/>
+          <w:szCs w:val="27"/>
+        </w:rPr>
+        <w:t>Class: Event</w:t>
+      </w:r>
+      <w:r>
+        <w:rPr>
+          <w:sz w:val="27"/>
+          <w:szCs w:val="27"/>
+        </w:rPr>
+        <w:br/>
+        <w:t xml:space="preserve">This is a class that can be abstract, but we decided not, because we </w:t>
+      </w:r>
+      <w:r>
+        <w:rPr>
+          <w:sz w:val="27"/>
+          <w:szCs w:val="27"/>
+        </w:rPr>
+        <w:t>create</w:t>
+      </w:r>
+      <w:r>
+        <w:rPr>
+          <w:sz w:val="27"/>
+          <w:szCs w:val="27"/>
+        </w:rPr>
+        <w:t xml:space="preserve"> instance of Event in the function "</w:t>
+      </w:r>
+      <w:proofErr w:type="spellStart"/>
+      <w:r>
+        <w:rPr>
+          <w:sz w:val="27"/>
+          <w:szCs w:val="27"/>
+        </w:rPr>
+        <w:t>findEvent</w:t>
+      </w:r>
+      <w:proofErr w:type="spellEnd"/>
+      <w:r>
+        <w:rPr>
+          <w:sz w:val="27"/>
+          <w:szCs w:val="27"/>
+        </w:rPr>
+        <w:t>". It serves as the base class for different types of events. It provides common properties and methods for events, such as date, duration, and string</w:t>
+      </w:r>
+      <w:r>
+        <w:rPr>
+          <w:sz w:val="27"/>
+          <w:szCs w:val="27"/>
         </w:rPr>
         <w:t xml:space="preserve"> </w:t>
       </w:r>
       <w:r>
         <w:rPr>
-          <w:sz w:val="28"/>
-          <w:szCs w:val="28"/>
-        </w:rPr>
-        <w:t>create</w:t>
-      </w:r>
-      <w:r>
-        <w:rPr>
-          <w:sz w:val="28"/>
-          <w:szCs w:val="28"/>
-        </w:rPr>
-        <w:t xml:space="preserve"> instance of Event in the function "</w:t>
-      </w:r>
-      <w:proofErr w:type="spellStart"/>
-      <w:r>
-        <w:rPr>
-          <w:sz w:val="28"/>
-          <w:szCs w:val="28"/>
-        </w:rPr>
-        <w:t>findEvent</w:t>
-      </w:r>
-      <w:proofErr w:type="spellEnd"/>
-      <w:r>
-        <w:rPr>
-          <w:sz w:val="28"/>
-          <w:szCs w:val="28"/>
-        </w:rPr>
-        <w:t xml:space="preserve">". It </w:t>
-      </w:r>
-      <w:r>
-        <w:rPr>
-          <w:sz w:val="28"/>
-          <w:szCs w:val="28"/>
-        </w:rPr>
-        <w:t>serves as the base class for different types of events. It provides common properties and methods for events, such as date, duration, and string</w:t>
-      </w:r>
-      <w:r>
-        <w:rPr>
-          <w:sz w:val="28"/>
-          <w:szCs w:val="28"/>
-        </w:rPr>
-        <w:t xml:space="preserve"> </w:t>
-      </w:r>
-      <w:r>
-        <w:rPr>
-          <w:sz w:val="28"/>
-          <w:szCs w:val="28"/>
+          <w:sz w:val="27"/>
+          <w:szCs w:val="27"/>
         </w:rPr>
         <w:t>representation.</w:t>
       </w:r>
@@ -542,405 +437,312 @@
       <w:pPr>
         <w:bidi w:val="0"/>
         <w:rPr>
-          <w:sz w:val="28"/>
-          <w:szCs w:val="28"/>
-        </w:rPr>
-      </w:pPr>
-      <w:r>
-        <w:rPr>
-          <w:sz w:val="28"/>
-          <w:szCs w:val="28"/>
-        </w:rPr>
-        <w:br/>
-      </w:r>
-      <w:r>
-        <w:rPr>
-          <w:sz w:val="28"/>
-          <w:szCs w:val="28"/>
-        </w:rPr>
+          <w:sz w:val="27"/>
+          <w:szCs w:val="27"/>
+        </w:rPr>
+      </w:pPr>
+      <w:r>
+        <w:rPr>
+          <w:sz w:val="27"/>
+          <w:szCs w:val="27"/>
+        </w:rPr>
+        <w:lastRenderedPageBreak/>
+        <w:br/>
         <w:t xml:space="preserve">Class: </w:t>
       </w:r>
       <w:proofErr w:type="spellStart"/>
       <w:r>
         <w:rPr>
-          <w:sz w:val="28"/>
-          <w:szCs w:val="28"/>
+          <w:sz w:val="27"/>
+          <w:szCs w:val="27"/>
         </w:rPr>
         <w:t>EventWithContact</w:t>
       </w:r>
       <w:proofErr w:type="spellEnd"/>
       <w:r>
         <w:rPr>
-          <w:sz w:val="28"/>
-          <w:szCs w:val="28"/>
-        </w:rPr>
-        <w:br/>
-      </w:r>
-      <w:r>
-        <w:rPr>
-          <w:sz w:val="28"/>
-          <w:szCs w:val="28"/>
-        </w:rPr>
+          <w:sz w:val="27"/>
+          <w:szCs w:val="27"/>
+        </w:rPr>
+        <w:br/>
         <w:t xml:space="preserve">The </w:t>
       </w:r>
       <w:proofErr w:type="spellStart"/>
       <w:r>
         <w:rPr>
-          <w:sz w:val="28"/>
-          <w:szCs w:val="28"/>
+          <w:sz w:val="27"/>
+          <w:szCs w:val="27"/>
         </w:rPr>
         <w:t>EventWithContact</w:t>
       </w:r>
       <w:proofErr w:type="spellEnd"/>
       <w:r>
         <w:rPr>
-          <w:sz w:val="28"/>
-          <w:szCs w:val="28"/>
-        </w:rPr>
-        <w:t xml:space="preserve"> class is chosen as a class because it represents a specific type of event in the calendar system. It extends the base Event class, inheriting its properties and functionality, and adds an additional property </w:t>
-      </w:r>
-      <w:r>
-        <w:rPr>
-          <w:sz w:val="28"/>
-          <w:szCs w:val="28"/>
-        </w:rPr>
-        <w:t>of</w:t>
-      </w:r>
-      <w:r>
-        <w:rPr>
-          <w:sz w:val="28"/>
-          <w:szCs w:val="28"/>
-        </w:rPr>
-        <w:t xml:space="preserve"> contac</w:t>
-      </w:r>
-      <w:r>
-        <w:rPr>
-          <w:sz w:val="28"/>
-          <w:szCs w:val="28"/>
-        </w:rPr>
-        <w:t>t</w:t>
-      </w:r>
-      <w:r>
-        <w:rPr>
-          <w:sz w:val="28"/>
-          <w:szCs w:val="28"/>
-        </w:rPr>
-        <w:t>.</w:t>
-      </w:r>
-      <w:r>
-        <w:rPr>
-          <w:sz w:val="28"/>
-          <w:szCs w:val="28"/>
-        </w:rPr>
-        <w:br/>
-      </w:r>
-      <w:r>
-        <w:rPr>
-          <w:sz w:val="28"/>
-          <w:szCs w:val="28"/>
-        </w:rPr>
-        <w:br/>
-      </w:r>
-      <w:r>
-        <w:rPr>
-          <w:sz w:val="28"/>
-          <w:szCs w:val="28"/>
-        </w:rPr>
+          <w:sz w:val="27"/>
+          <w:szCs w:val="27"/>
+        </w:rPr>
+        <w:t xml:space="preserve"> class is chosen as a class because it represents a specific type of event in the calendar system. It extends the base Event class, inheriting its properties and functionality, and adds an additional property of contact.</w:t>
+      </w:r>
+      <w:r>
+        <w:rPr>
+          <w:sz w:val="27"/>
+          <w:szCs w:val="27"/>
+        </w:rPr>
+        <w:br/>
+      </w:r>
+      <w:r>
+        <w:rPr>
+          <w:sz w:val="27"/>
+          <w:szCs w:val="27"/>
+        </w:rPr>
+        <w:br/>
         <w:t xml:space="preserve">Class: </w:t>
       </w:r>
       <w:proofErr w:type="spellStart"/>
       <w:r>
         <w:rPr>
-          <w:sz w:val="28"/>
-          <w:szCs w:val="28"/>
+          <w:sz w:val="27"/>
+          <w:szCs w:val="27"/>
         </w:rPr>
         <w:t>EventWithoutContact</w:t>
       </w:r>
       <w:proofErr w:type="spellEnd"/>
       <w:r>
         <w:rPr>
-          <w:sz w:val="28"/>
-          <w:szCs w:val="28"/>
-        </w:rPr>
-        <w:br/>
-      </w:r>
-      <w:r>
-        <w:rPr>
-          <w:sz w:val="28"/>
-          <w:szCs w:val="28"/>
-        </w:rPr>
+          <w:sz w:val="27"/>
+          <w:szCs w:val="27"/>
+        </w:rPr>
+        <w:br/>
         <w:t xml:space="preserve">The </w:t>
       </w:r>
       <w:proofErr w:type="spellStart"/>
       <w:r>
         <w:rPr>
-          <w:sz w:val="28"/>
-          <w:szCs w:val="28"/>
+          <w:sz w:val="27"/>
+          <w:szCs w:val="27"/>
         </w:rPr>
         <w:t>EventWithoutContact</w:t>
       </w:r>
       <w:proofErr w:type="spellEnd"/>
       <w:r>
         <w:rPr>
-          <w:sz w:val="28"/>
-          <w:szCs w:val="28"/>
+          <w:sz w:val="27"/>
+          <w:szCs w:val="27"/>
         </w:rPr>
         <w:t xml:space="preserve"> class is chosen as a class because it represents a specific type of event in the calendar system. Like the </w:t>
       </w:r>
       <w:proofErr w:type="spellStart"/>
       <w:r>
         <w:rPr>
-          <w:sz w:val="28"/>
-          <w:szCs w:val="28"/>
+          <w:sz w:val="27"/>
+          <w:szCs w:val="27"/>
         </w:rPr>
         <w:t>EventWithContact</w:t>
       </w:r>
       <w:proofErr w:type="spellEnd"/>
       <w:r>
         <w:rPr>
-          <w:sz w:val="28"/>
-          <w:szCs w:val="28"/>
-        </w:rPr>
-        <w:t xml:space="preserve"> class, it extends the base Event class, inheriting its properties and functionality, and adds an additional property </w:t>
-      </w:r>
-      <w:r>
-        <w:rPr>
-          <w:sz w:val="28"/>
-          <w:szCs w:val="28"/>
-        </w:rPr>
-        <w:t xml:space="preserve">of </w:t>
-      </w:r>
-      <w:r>
-        <w:rPr>
-          <w:sz w:val="28"/>
-          <w:szCs w:val="28"/>
-        </w:rPr>
-        <w:t>description</w:t>
-      </w:r>
-      <w:r>
-        <w:rPr>
-          <w:sz w:val="28"/>
-          <w:szCs w:val="28"/>
-        </w:rPr>
-        <w:t>.</w:t>
-      </w:r>
-      <w:r>
-        <w:rPr>
-          <w:sz w:val="28"/>
-          <w:szCs w:val="28"/>
-        </w:rPr>
-        <w:br/>
-      </w:r>
-      <w:r>
-        <w:rPr>
-          <w:sz w:val="28"/>
-          <w:szCs w:val="28"/>
-        </w:rPr>
-        <w:br/>
-      </w:r>
-      <w:r>
-        <w:rPr>
-          <w:sz w:val="28"/>
-          <w:szCs w:val="28"/>
-        </w:rPr>
+          <w:sz w:val="27"/>
+          <w:szCs w:val="27"/>
+        </w:rPr>
+        <w:t xml:space="preserve"> class, it extends the base Event class, inheriting its properties and functionality, and adds an additional property of description.</w:t>
+      </w:r>
+      <w:r>
+        <w:rPr>
+          <w:sz w:val="27"/>
+          <w:szCs w:val="27"/>
+        </w:rPr>
+        <w:br/>
+      </w:r>
+      <w:r>
+        <w:rPr>
+          <w:sz w:val="27"/>
+          <w:szCs w:val="27"/>
+        </w:rPr>
+        <w:br/>
         <w:t xml:space="preserve">Class: </w:t>
       </w:r>
       <w:proofErr w:type="spellStart"/>
       <w:r>
         <w:rPr>
-          <w:sz w:val="28"/>
-          <w:szCs w:val="28"/>
+          <w:sz w:val="27"/>
+          <w:szCs w:val="27"/>
         </w:rPr>
         <w:t>MediaApp</w:t>
       </w:r>
       <w:proofErr w:type="spellEnd"/>
       <w:r>
         <w:rPr>
-          <w:sz w:val="28"/>
-          <w:szCs w:val="28"/>
-        </w:rPr>
-        <w:br/>
-      </w:r>
-      <w:r>
-        <w:rPr>
-          <w:sz w:val="28"/>
-          <w:szCs w:val="28"/>
-        </w:rPr>
+          <w:sz w:val="27"/>
+          <w:szCs w:val="27"/>
+        </w:rPr>
+        <w:br/>
         <w:t xml:space="preserve">The </w:t>
       </w:r>
       <w:proofErr w:type="spellStart"/>
       <w:r>
         <w:rPr>
-          <w:sz w:val="28"/>
-          <w:szCs w:val="28"/>
+          <w:sz w:val="27"/>
+          <w:szCs w:val="27"/>
         </w:rPr>
         <w:t>MediaApp</w:t>
       </w:r>
       <w:proofErr w:type="spellEnd"/>
       <w:r>
         <w:rPr>
-          <w:sz w:val="28"/>
-          <w:szCs w:val="28"/>
-        </w:rPr>
-        <w:t xml:space="preserve"> class is defined as a class because it encapsulates the functionality and behavior related to managing and playing media</w:t>
-      </w:r>
-      <w:r>
-        <w:rPr>
-          <w:sz w:val="28"/>
-          <w:szCs w:val="28"/>
-        </w:rPr>
-        <w:br/>
-      </w:r>
-      <w:r>
-        <w:rPr>
-          <w:sz w:val="28"/>
-          <w:szCs w:val="28"/>
-        </w:rPr>
-        <w:br/>
-      </w:r>
-      <w:r>
-        <w:rPr>
-          <w:sz w:val="28"/>
-          <w:szCs w:val="28"/>
-        </w:rPr>
-        <w:t xml:space="preserve">Class:  </w:t>
-      </w:r>
-      <w:r>
-        <w:rPr>
-          <w:sz w:val="28"/>
-          <w:szCs w:val="28"/>
-        </w:rPr>
-        <w:t>SMS</w:t>
-      </w:r>
-      <w:r>
-        <w:rPr>
-          <w:sz w:val="28"/>
-          <w:szCs w:val="28"/>
-        </w:rPr>
-        <w:br/>
-      </w:r>
-      <w:r>
-        <w:rPr>
-          <w:sz w:val="28"/>
-          <w:szCs w:val="28"/>
-        </w:rPr>
-        <w:t>U</w:t>
-      </w:r>
-      <w:r>
-        <w:rPr>
-          <w:sz w:val="28"/>
-          <w:szCs w:val="28"/>
-        </w:rPr>
-        <w:t>sing a class to represent the SMS application provides a structured and reusable approach to managing SMS chats.</w:t>
-      </w:r>
+          <w:sz w:val="27"/>
+          <w:szCs w:val="27"/>
+        </w:rPr>
+        <w:t xml:space="preserve"> class is defined as a class because it encapsulates the functionality and behavior related to managing and playing </w:t>
+      </w:r>
+      <w:proofErr w:type="gramStart"/>
+      <w:r>
+        <w:rPr>
+          <w:sz w:val="27"/>
+          <w:szCs w:val="27"/>
+        </w:rPr>
+        <w:t>media</w:t>
+      </w:r>
+      <w:proofErr w:type="gramEnd"/>
     </w:p>
     <w:p>
       <w:pPr>
         <w:bidi w:val="0"/>
         <w:rPr>
-          <w:sz w:val="28"/>
-          <w:szCs w:val="28"/>
-        </w:rPr>
-      </w:pPr>
-      <w:r>
-        <w:rPr>
-          <w:sz w:val="28"/>
-          <w:szCs w:val="28"/>
-        </w:rPr>
-        <w:br/>
-      </w:r>
-      <w:r>
-        <w:rPr>
-          <w:sz w:val="28"/>
-          <w:szCs w:val="28"/>
-        </w:rPr>
+          <w:sz w:val="27"/>
+          <w:szCs w:val="27"/>
+        </w:rPr>
+      </w:pPr>
+    </w:p>
+    <w:p>
+      <w:pPr>
+        <w:bidi w:val="0"/>
+        <w:rPr>
+          <w:sz w:val="27"/>
+          <w:szCs w:val="27"/>
+        </w:rPr>
+      </w:pPr>
+      <w:r>
+        <w:rPr>
+          <w:sz w:val="27"/>
+          <w:szCs w:val="27"/>
+        </w:rPr>
+        <w:t>Class: Media</w:t>
+      </w:r>
+      <w:r>
+        <w:rPr>
+          <w:sz w:val="27"/>
+          <w:szCs w:val="27"/>
+        </w:rPr>
+        <w:br/>
+      </w:r>
+      <w:r>
+        <w:rPr>
+          <w:sz w:val="27"/>
+          <w:szCs w:val="27"/>
+        </w:rPr>
+        <w:t>Defining "Media" as a class provides a structured and organized way to represent media objects, promotes code reusability, encapsulates related data and functionality, and allows for easy extensibility and type safety.</w:t>
+      </w:r>
+      <w:r>
+        <w:rPr>
+          <w:sz w:val="27"/>
+          <w:szCs w:val="27"/>
+        </w:rPr>
+        <w:br/>
+      </w:r>
+      <w:r>
+        <w:rPr>
+          <w:sz w:val="27"/>
+          <w:szCs w:val="27"/>
+        </w:rPr>
+        <w:br/>
+        <w:t>Class:  SMS</w:t>
+      </w:r>
+      <w:r>
+        <w:rPr>
+          <w:sz w:val="27"/>
+          <w:szCs w:val="27"/>
+        </w:rPr>
+        <w:br/>
+        <w:t>Using a class to represent the SMS application provides a structured and reusable approach to managing SMS chats.</w:t>
+      </w:r>
+    </w:p>
+    <w:p>
+      <w:pPr>
+        <w:bidi w:val="0"/>
+        <w:rPr>
+          <w:sz w:val="27"/>
+          <w:szCs w:val="27"/>
+        </w:rPr>
+      </w:pPr>
+      <w:r>
+        <w:rPr>
+          <w:sz w:val="27"/>
+          <w:szCs w:val="27"/>
+        </w:rPr>
+        <w:br/>
+        <w:t>Class:  Chat</w:t>
+      </w:r>
+      <w:r>
+        <w:rPr>
+          <w:sz w:val="27"/>
+          <w:szCs w:val="27"/>
+        </w:rPr>
+        <w:br/>
+        <w:t>The Chat class is implemented as a class because it represents a chat conversation between a user and a specific contact.</w:t>
+      </w:r>
+      <w:r>
+        <w:rPr>
+          <w:sz w:val="27"/>
+          <w:szCs w:val="27"/>
+        </w:rPr>
+        <w:br/>
+      </w:r>
+      <w:r>
+        <w:rPr>
+          <w:sz w:val="27"/>
+          <w:szCs w:val="27"/>
+        </w:rPr>
+        <w:br/>
         <w:t xml:space="preserve">Class:  </w:t>
       </w:r>
-      <w:r>
-        <w:rPr>
-          <w:sz w:val="28"/>
-          <w:szCs w:val="28"/>
-        </w:rPr>
-        <w:t>Chat</w:t>
-      </w:r>
-      <w:r>
-        <w:rPr>
-          <w:sz w:val="28"/>
-          <w:szCs w:val="28"/>
-        </w:rPr>
-        <w:br/>
-      </w:r>
-      <w:r>
-        <w:rPr>
-          <w:sz w:val="28"/>
-          <w:szCs w:val="28"/>
-        </w:rPr>
-        <w:t>The Chat class is implemented as a class because it represents a chat conversation between a user and a specific contact.</w:t>
-      </w:r>
-      <w:r>
-        <w:rPr>
-          <w:sz w:val="28"/>
-          <w:szCs w:val="28"/>
-        </w:rPr>
-        <w:br/>
-      </w:r>
-      <w:r>
-        <w:rPr>
-          <w:sz w:val="28"/>
-          <w:szCs w:val="28"/>
-        </w:rPr>
-        <w:br/>
-      </w:r>
-      <w:r>
-        <w:rPr>
-          <w:sz w:val="28"/>
-          <w:szCs w:val="28"/>
-        </w:rPr>
-        <w:t xml:space="preserve">Class:  </w:t>
-      </w:r>
-      <w:proofErr w:type="spellStart"/>
-      <w:r>
-        <w:rPr>
-          <w:sz w:val="28"/>
-          <w:szCs w:val="28"/>
+      <w:proofErr w:type="spellStart"/>
+      <w:r>
+        <w:rPr>
+          <w:sz w:val="27"/>
+          <w:szCs w:val="27"/>
         </w:rPr>
         <w:t>PhoneSystem</w:t>
       </w:r>
       <w:proofErr w:type="spellEnd"/>
       <w:r>
         <w:rPr>
-          <w:sz w:val="28"/>
-          <w:szCs w:val="28"/>
-        </w:rPr>
-        <w:br/>
-      </w:r>
-      <w:r>
-        <w:rPr>
-          <w:sz w:val="28"/>
-          <w:szCs w:val="28"/>
-        </w:rPr>
+          <w:sz w:val="27"/>
+          <w:szCs w:val="27"/>
+        </w:rPr>
+        <w:br/>
         <w:t xml:space="preserve">The </w:t>
       </w:r>
       <w:proofErr w:type="spellStart"/>
       <w:r>
         <w:rPr>
-          <w:sz w:val="28"/>
-          <w:szCs w:val="28"/>
+          <w:sz w:val="27"/>
+          <w:szCs w:val="27"/>
         </w:rPr>
         <w:t>PhoneSystem</w:t>
       </w:r>
       <w:proofErr w:type="spellEnd"/>
       <w:r>
         <w:rPr>
-          <w:sz w:val="28"/>
-          <w:szCs w:val="28"/>
+          <w:sz w:val="27"/>
+          <w:szCs w:val="27"/>
         </w:rPr>
         <w:t xml:space="preserve"> class is used to represent a phone system that integrates various applications such as a Telephone Book, SMS, Calendar, and Media App. It encapsulates the functionality and data related to these applications and provides methods to interact with them.</w:t>
       </w:r>
       <w:r>
         <w:rPr>
-          <w:sz w:val="28"/>
-          <w:szCs w:val="28"/>
+          <w:sz w:val="27"/>
+          <w:szCs w:val="27"/>
         </w:rPr>
         <w:br/>
       </w:r>

</xml_diff>